<commit_message>
Updated Word API Documentation
Added some information for setup and debugging and reorganized structure
</commit_message>
<xml_diff>
--- a/doc/WordAddin.docx
+++ b/doc/WordAddin.docx
@@ -5,9 +5,21 @@
     <w:p>
       <w:pPr>
         <w:pStyle w:val="berschrift1"/>
-      </w:pPr>
-      <w:r>
-        <w:t>Setup Work Environment</w:t>
+        <w:rPr>
+          <w:lang w:val="en-GB"/>
+        </w:rPr>
+      </w:pPr>
+      <w:r>
+        <w:rPr>
+          <w:lang w:val="en-GB"/>
+        </w:rPr>
+        <w:t>Word a</w:t>
+      </w:r>
+      <w:r>
+        <w:rPr>
+          <w:lang w:val="en-GB"/>
+        </w:rPr>
+        <w:t>dd-ins documentation</w:t>
       </w:r>
     </w:p>
     <w:p>
@@ -22,7 +34,7 @@
           <w:bCs/>
           <w:lang w:val="en-GB"/>
         </w:rPr>
-        <w:t>Tools</w:t>
+        <w:t>General</w:t>
       </w:r>
       <w:r>
         <w:rPr>
@@ -30,534 +42,70 @@
         </w:rPr>
         <w:t xml:space="preserve">: </w:t>
       </w:r>
-    </w:p>
-    <w:p>
-      <w:pPr>
-        <w:rPr>
-          <w:lang w:val="en-GB"/>
-        </w:rPr>
-      </w:pPr>
       <w:hyperlink r:id="rId5" w:history="1">
         <w:r>
           <w:rPr>
             <w:rStyle w:val="Hyperlink"/>
             <w:lang w:val="en-GB"/>
           </w:rPr>
-          <w:t>https://learn.micr</w:t>
+          <w:t>https://learn.microsoft.com/en-us/office/dev/add-ins/word/</w:t>
         </w:r>
+      </w:hyperlink>
+    </w:p>
+    <w:p>
+      <w:pPr>
+        <w:rPr>
+          <w:lang w:val="en-GB"/>
+        </w:rPr>
+      </w:pPr>
+      <w:r>
+        <w:rPr>
+          <w:b/>
+          <w:bCs/>
+          <w:lang w:val="en-GB"/>
+        </w:rPr>
+        <w:t>Best Practices</w:t>
+      </w:r>
+      <w:r>
+        <w:rPr>
+          <w:lang w:val="en-GB"/>
+        </w:rPr>
+        <w:t xml:space="preserve">: </w:t>
+      </w:r>
+      <w:hyperlink r:id="rId6" w:history="1">
         <w:r>
           <w:rPr>
             <w:rStyle w:val="Hyperlink"/>
             <w:lang w:val="en-GB"/>
           </w:rPr>
-          <w:t>o</w:t>
-        </w:r>
-        <w:r>
-          <w:rPr>
-            <w:rStyle w:val="Hyperlink"/>
-            <w:lang w:val="en-GB"/>
-          </w:rPr>
-          <w:t>soft.com/en-us/office/dev/add-ins/overview/set-up-your-dev-environment?tabs=yeomangenerator</w:t>
+          <w:t>https://learn.microsoft.com/en-us/office/dev/add-ins/concepts/add-in-development-best-practices</w:t>
         </w:r>
       </w:hyperlink>
     </w:p>
     <w:p>
       <w:pPr>
-        <w:pStyle w:val="Listenabsatz"/>
-        <w:numPr>
-          <w:ilvl w:val="0"/>
-          <w:numId w:val="2"/>
-        </w:numPr>
-        <w:rPr>
-          <w:lang w:val="en-GB"/>
-        </w:rPr>
-      </w:pPr>
-      <w:r>
-        <w:rPr>
-          <w:lang w:val="en-GB"/>
-        </w:rPr>
-        <w:t>Node.js</w:t>
-      </w:r>
-    </w:p>
-    <w:p>
-      <w:pPr>
-        <w:pStyle w:val="Listenabsatz"/>
-        <w:numPr>
-          <w:ilvl w:val="0"/>
-          <w:numId w:val="2"/>
-        </w:numPr>
-        <w:rPr>
-          <w:lang w:val="en-GB"/>
-        </w:rPr>
-      </w:pPr>
-      <w:proofErr w:type="spellStart"/>
-      <w:r>
-        <w:rPr>
-          <w:lang w:val="en-GB"/>
-        </w:rPr>
-        <w:t>Npm</w:t>
-      </w:r>
-      <w:proofErr w:type="spellEnd"/>
-    </w:p>
-    <w:p>
-      <w:pPr>
-        <w:pStyle w:val="Listenabsatz"/>
-        <w:numPr>
-          <w:ilvl w:val="0"/>
-          <w:numId w:val="2"/>
-        </w:numPr>
-        <w:rPr>
-          <w:lang w:val="en-GB"/>
-        </w:rPr>
-      </w:pPr>
-      <w:r>
-        <w:rPr>
-          <w:lang w:val="en-GB"/>
-        </w:rPr>
-        <w:t>Code Editor (VS Code)</w:t>
-      </w:r>
-    </w:p>
-    <w:p>
-      <w:pPr>
-        <w:pStyle w:val="Listenabsatz"/>
-        <w:numPr>
-          <w:ilvl w:val="0"/>
-          <w:numId w:val="2"/>
-        </w:numPr>
-        <w:rPr>
-          <w:lang w:val="en-GB"/>
-        </w:rPr>
-      </w:pPr>
-      <w:proofErr w:type="spellStart"/>
-      <w:r>
-        <w:rPr>
-          <w:lang w:val="en-GB"/>
-        </w:rPr>
-        <w:t>Yo</w:t>
-      </w:r>
-      <w:proofErr w:type="spellEnd"/>
-      <w:r>
-        <w:rPr>
-          <w:lang w:val="en-GB"/>
-        </w:rPr>
-        <w:t xml:space="preserve"> Office</w:t>
-      </w:r>
-    </w:p>
-    <w:p>
-      <w:pPr>
-        <w:pStyle w:val="Listenabsatz"/>
-        <w:numPr>
-          <w:ilvl w:val="0"/>
-          <w:numId w:val="2"/>
-        </w:numPr>
-        <w:rPr>
-          <w:lang w:val="en-GB"/>
-        </w:rPr>
-      </w:pPr>
-      <w:r>
-        <w:rPr>
-          <w:lang w:val="en-GB"/>
-        </w:rPr>
-        <w:t>Office JavaScript Linter</w:t>
-      </w:r>
-    </w:p>
-    <w:p>
-      <w:pPr>
-        <w:rPr>
-          <w:lang w:val="en-GB"/>
-        </w:rPr>
-      </w:pPr>
-    </w:p>
-    <w:p>
-      <w:proofErr w:type="gramStart"/>
-      <w:r>
         <w:rPr>
           <w:b/>
           <w:bCs/>
-        </w:rPr>
-        <w:t>VS Code</w:t>
-      </w:r>
-      <w:proofErr w:type="gramEnd"/>
-      <w:r>
-        <w:t xml:space="preserve">: </w:t>
-      </w:r>
-    </w:p>
-    <w:p>
-      <w:hyperlink r:id="rId6" w:history="1">
-        <w:r>
-          <w:rPr>
-            <w:rStyle w:val="Hyperlink"/>
-          </w:rPr>
-          <w:t>https://code.visualstudio.com/docs/?dv=win</w:t>
-        </w:r>
-      </w:hyperlink>
-    </w:p>
-    <w:p/>
-    <w:p>
+          <w:lang w:val="en-GB"/>
+        </w:rPr>
+      </w:pPr>
       <w:r>
         <w:rPr>
           <w:b/>
           <w:bCs/>
-        </w:rPr>
-        <w:t>Yeoman Generator</w:t>
-      </w:r>
-      <w:r>
-        <w:t xml:space="preserve">: </w:t>
-      </w:r>
-    </w:p>
-    <w:p>
+          <w:lang w:val="en-GB"/>
+        </w:rPr>
+        <w:t>Word JavaScript API:</w:t>
+      </w:r>
+    </w:p>
+    <w:p>
+      <w:pPr>
+        <w:rPr>
+          <w:lang w:val="en-GB"/>
+        </w:rPr>
+      </w:pPr>
       <w:hyperlink r:id="rId7" w:history="1">
-        <w:r>
-          <w:rPr>
-            <w:rStyle w:val="Hyperlink"/>
-          </w:rPr>
-          <w:t>https://learn.microsoft.com/en-us/office/dev/add-ins/quickstarts/word-quickstart?tabs=yeomangenerator</w:t>
-        </w:r>
-      </w:hyperlink>
-    </w:p>
-    <w:p/>
-    <w:p/>
-    <w:p>
-      <w:pPr>
-        <w:pStyle w:val="berschrift1"/>
-      </w:pPr>
-      <w:r>
-        <w:t>Project Folder</w:t>
-      </w:r>
-    </w:p>
-    <w:p>
-      <w:pPr>
-        <w:rPr>
-          <w:rStyle w:val="Fett"/>
-          <w:b w:val="0"/>
-        </w:rPr>
-      </w:pPr>
-      <w:r>
-        <w:rPr>
-          <w:rStyle w:val="Fett"/>
-        </w:rPr>
-        <w:t>./manifest.xml:</w:t>
-      </w:r>
-      <w:r>
-        <w:rPr>
-          <w:rStyle w:val="Fett"/>
-        </w:rPr>
-        <w:t xml:space="preserve"> </w:t>
-      </w:r>
-      <w:r>
-        <w:rPr>
-          <w:rStyle w:val="Fett"/>
-          <w:b w:val="0"/>
-        </w:rPr>
-        <w:t>D</w:t>
-      </w:r>
-      <w:r>
-        <w:rPr>
-          <w:rStyle w:val="Fett"/>
-          <w:b w:val="0"/>
-        </w:rPr>
-        <w:t>efiniert die Einstellungen und Fähigkeiten des Add-Ins.</w:t>
-      </w:r>
-    </w:p>
-    <w:p>
-      <w:pPr>
-        <w:rPr>
-          <w:rStyle w:val="Fett"/>
-        </w:rPr>
-      </w:pPr>
-      <w:proofErr w:type="gramStart"/>
-      <w:r>
-        <w:rPr>
-          <w:rStyle w:val="Fett"/>
-        </w:rPr>
-        <w:t>./</w:t>
-      </w:r>
-      <w:proofErr w:type="spellStart"/>
-      <w:proofErr w:type="gramEnd"/>
-      <w:r>
-        <w:rPr>
-          <w:rStyle w:val="Fett"/>
-        </w:rPr>
-        <w:t>src</w:t>
-      </w:r>
-      <w:proofErr w:type="spellEnd"/>
-      <w:r>
-        <w:rPr>
-          <w:rStyle w:val="Fett"/>
-        </w:rPr>
-        <w:t>/</w:t>
-      </w:r>
-      <w:proofErr w:type="spellStart"/>
-      <w:r>
-        <w:rPr>
-          <w:rStyle w:val="Fett"/>
-        </w:rPr>
-        <w:t>taskpane</w:t>
-      </w:r>
-      <w:proofErr w:type="spellEnd"/>
-      <w:r>
-        <w:rPr>
-          <w:rStyle w:val="Fett"/>
-        </w:rPr>
-        <w:t>:</w:t>
-      </w:r>
-    </w:p>
-    <w:p>
-      <w:pPr>
-        <w:pStyle w:val="Listenabsatz"/>
-        <w:numPr>
-          <w:ilvl w:val="0"/>
-          <w:numId w:val="1"/>
-        </w:numPr>
-        <w:rPr>
-          <w:rStyle w:val="Fett"/>
-        </w:rPr>
-      </w:pPr>
-      <w:r>
-        <w:rPr>
-          <w:rStyle w:val="Fett"/>
-        </w:rPr>
-        <w:t>/taskpane.html</w:t>
-      </w:r>
-      <w:r>
-        <w:rPr>
-          <w:rStyle w:val="Fett"/>
-        </w:rPr>
-        <w:tab/>
-      </w:r>
-      <w:proofErr w:type="gramStart"/>
-      <w:r>
-        <w:rPr>
-          <w:rStyle w:val="Fett"/>
-          <w:b w:val="0"/>
-        </w:rPr>
-        <w:t>E</w:t>
-      </w:r>
-      <w:r>
-        <w:rPr>
-          <w:rStyle w:val="Fett"/>
-          <w:b w:val="0"/>
-        </w:rPr>
-        <w:t>nthält</w:t>
-      </w:r>
-      <w:proofErr w:type="gramEnd"/>
-      <w:r>
-        <w:rPr>
-          <w:rStyle w:val="Fett"/>
-          <w:b w:val="0"/>
-        </w:rPr>
-        <w:t xml:space="preserve"> das HTML-Markup für den Aufgabenbereich</w:t>
-      </w:r>
-    </w:p>
-    <w:p>
-      <w:pPr>
-        <w:pStyle w:val="Listenabsatz"/>
-        <w:numPr>
-          <w:ilvl w:val="0"/>
-          <w:numId w:val="1"/>
-        </w:numPr>
-        <w:rPr>
-          <w:rStyle w:val="Fett"/>
-        </w:rPr>
-      </w:pPr>
-      <w:r>
-        <w:rPr>
-          <w:rStyle w:val="Fett"/>
-        </w:rPr>
-        <w:t>/taskpane.css</w:t>
-      </w:r>
-      <w:r>
-        <w:rPr>
-          <w:rStyle w:val="Fett"/>
-        </w:rPr>
-        <w:tab/>
-      </w:r>
-      <w:proofErr w:type="gramStart"/>
-      <w:r>
-        <w:rPr>
-          <w:rStyle w:val="Fett"/>
-        </w:rPr>
-        <w:t>E</w:t>
-      </w:r>
-      <w:r>
-        <w:rPr>
-          <w:rStyle w:val="Fett"/>
-          <w:b w:val="0"/>
-        </w:rPr>
-        <w:t>nthält</w:t>
-      </w:r>
-      <w:proofErr w:type="gramEnd"/>
-      <w:r>
-        <w:rPr>
-          <w:rStyle w:val="Fett"/>
-          <w:b w:val="0"/>
-        </w:rPr>
-        <w:t xml:space="preserve"> das CSS, das auf den Inhalt des Aufgabenfensters angewendet wird</w:t>
-      </w:r>
-    </w:p>
-    <w:p>
-      <w:pPr>
-        <w:pStyle w:val="Listenabsatz"/>
-        <w:numPr>
-          <w:ilvl w:val="0"/>
-          <w:numId w:val="1"/>
-        </w:numPr>
-        <w:rPr>
-          <w:rStyle w:val="Fett"/>
-          <w:b w:val="0"/>
-        </w:rPr>
-      </w:pPr>
-      <w:r>
-        <w:rPr>
-          <w:rStyle w:val="Fett"/>
-        </w:rPr>
-        <w:t>/taskpane.js</w:t>
-      </w:r>
-      <w:r>
-        <w:rPr>
-          <w:rStyle w:val="Fett"/>
-        </w:rPr>
-        <w:tab/>
-      </w:r>
-      <w:r>
-        <w:rPr>
-          <w:rStyle w:val="Fett"/>
-          <w:b w:val="0"/>
-        </w:rPr>
-        <w:t>E</w:t>
-      </w:r>
-      <w:r>
-        <w:rPr>
-          <w:rStyle w:val="Fett"/>
-          <w:b w:val="0"/>
-        </w:rPr>
-        <w:t xml:space="preserve">nthält den Office JavaScript-API-Code, der die Interaktion zwischen dem </w:t>
-      </w:r>
-    </w:p>
-    <w:p>
-      <w:pPr>
-        <w:pStyle w:val="Listenabsatz"/>
-        <w:ind w:left="1776" w:firstLine="348"/>
-        <w:rPr>
-          <w:rStyle w:val="Fett"/>
-          <w:b w:val="0"/>
-        </w:rPr>
-      </w:pPr>
-      <w:r>
-        <w:rPr>
-          <w:rStyle w:val="Fett"/>
-          <w:b w:val="0"/>
-        </w:rPr>
-        <w:t>Aufgabenbereich und der Office-Clientanwendung erleichtert.</w:t>
-      </w:r>
-    </w:p>
-    <w:p/>
-    <w:p>
-      <w:pPr>
-        <w:pStyle w:val="berschrift1"/>
-      </w:pPr>
-      <w:proofErr w:type="spellStart"/>
-      <w:r>
-        <w:t>Testing</w:t>
-      </w:r>
-      <w:proofErr w:type="spellEnd"/>
-      <w:r>
-        <w:t xml:space="preserve"> </w:t>
-      </w:r>
-      <w:proofErr w:type="spellStart"/>
-      <w:r>
-        <w:t>the</w:t>
-      </w:r>
-      <w:proofErr w:type="spellEnd"/>
-      <w:r>
-        <w:t xml:space="preserve"> Addin</w:t>
-      </w:r>
-    </w:p>
-    <w:p>
-      <w:r>
-        <w:t>CMD:</w:t>
-      </w:r>
-    </w:p>
-    <w:p>
-      <w:pPr>
-        <w:pStyle w:val="Listenabsatz"/>
-        <w:numPr>
-          <w:ilvl w:val="0"/>
-          <w:numId w:val="3"/>
-        </w:numPr>
-        <w:rPr>
-          <w:lang w:val="en-GB"/>
-        </w:rPr>
-      </w:pPr>
-      <w:r>
-        <w:rPr>
-          <w:lang w:val="en-GB"/>
-        </w:rPr>
-        <w:t>cd "My Office Add-in"</w:t>
-      </w:r>
-    </w:p>
-    <w:p>
-      <w:pPr>
-        <w:pStyle w:val="Listenabsatz"/>
-        <w:numPr>
-          <w:ilvl w:val="0"/>
-          <w:numId w:val="3"/>
-        </w:numPr>
-        <w:rPr>
-          <w:lang w:val="en-GB"/>
-        </w:rPr>
-      </w:pPr>
-      <w:proofErr w:type="spellStart"/>
-      <w:r>
-        <w:rPr>
-          <w:lang w:val="en-GB"/>
-        </w:rPr>
-        <w:t>npm</w:t>
-      </w:r>
-      <w:proofErr w:type="spellEnd"/>
-      <w:r>
-        <w:rPr>
-          <w:lang w:val="en-GB"/>
-        </w:rPr>
-        <w:t xml:space="preserve"> </w:t>
-      </w:r>
-      <w:proofErr w:type="gramStart"/>
-      <w:r>
-        <w:rPr>
-          <w:lang w:val="en-GB"/>
-        </w:rPr>
-        <w:t>start</w:t>
-      </w:r>
-      <w:proofErr w:type="gramEnd"/>
-    </w:p>
-    <w:p>
-      <w:pPr>
-        <w:rPr>
-          <w:lang w:val="en-GB"/>
-        </w:rPr>
-      </w:pPr>
-    </w:p>
-    <w:p>
-      <w:pPr>
-        <w:pStyle w:val="berschrift1"/>
-        <w:rPr>
-          <w:lang w:val="en-GB"/>
-        </w:rPr>
-      </w:pPr>
-      <w:r>
-        <w:rPr>
-          <w:lang w:val="en-GB"/>
-        </w:rPr>
-        <w:t>Word JavaScript API</w:t>
-      </w:r>
-    </w:p>
-    <w:p>
-      <w:pPr>
-        <w:rPr>
-          <w:lang w:val="en-GB"/>
-        </w:rPr>
-      </w:pPr>
-      <w:hyperlink r:id="rId8" w:history="1">
         <w:r>
           <w:rPr>
             <w:rStyle w:val="Hyperlink"/>
@@ -573,7 +121,7 @@
           <w:lang w:val="en-GB"/>
         </w:rPr>
       </w:pPr>
-      <w:hyperlink r:id="rId9" w:history="1">
+      <w:hyperlink r:id="rId8" w:history="1">
         <w:r>
           <w:rPr>
             <w:rStyle w:val="Hyperlink"/>
@@ -585,15 +133,697 @@
     </w:p>
     <w:p>
       <w:pPr>
-        <w:rPr>
-          <w:lang w:val="en-GB"/>
-        </w:rPr>
-      </w:pPr>
-      <w:r>
-        <w:rPr>
-          <w:lang w:val="en-GB"/>
-        </w:rPr>
-        <w:br w:type="page"/>
+        <w:pStyle w:val="berschrift1"/>
+        <w:rPr>
+          <w:lang w:val="en-GB"/>
+        </w:rPr>
+      </w:pPr>
+    </w:p>
+    <w:p>
+      <w:pPr>
+        <w:pStyle w:val="berschrift1"/>
+        <w:rPr>
+          <w:lang w:val="en-GB"/>
+        </w:rPr>
+      </w:pPr>
+      <w:r>
+        <w:rPr>
+          <w:lang w:val="en-GB"/>
+        </w:rPr>
+        <w:t>Setup Work Environment</w:t>
+      </w:r>
+    </w:p>
+    <w:p>
+      <w:pPr>
+        <w:rPr>
+          <w:lang w:val="en-GB"/>
+        </w:rPr>
+      </w:pPr>
+      <w:r>
+        <w:rPr>
+          <w:b/>
+          <w:bCs/>
+          <w:lang w:val="en-GB"/>
+        </w:rPr>
+        <w:t>Tools</w:t>
+      </w:r>
+      <w:r>
+        <w:rPr>
+          <w:lang w:val="en-GB"/>
+        </w:rPr>
+        <w:t xml:space="preserve">: </w:t>
+      </w:r>
+    </w:p>
+    <w:p>
+      <w:pPr>
+        <w:rPr>
+          <w:lang w:val="en-GB"/>
+        </w:rPr>
+      </w:pPr>
+      <w:hyperlink r:id="rId9" w:history="1">
+        <w:r>
+          <w:rPr>
+            <w:rStyle w:val="Hyperlink"/>
+            <w:lang w:val="en-GB"/>
+          </w:rPr>
+          <w:t>https://learn.microsoft.com/en-us/office/dev/add-ins/overview/set-up-your-dev-environment?tabs=yeoma</w:t>
+        </w:r>
+        <w:r>
+          <w:rPr>
+            <w:rStyle w:val="Hyperlink"/>
+            <w:lang w:val="en-GB"/>
+          </w:rPr>
+          <w:t>n</w:t>
+        </w:r>
+        <w:r>
+          <w:rPr>
+            <w:rStyle w:val="Hyperlink"/>
+            <w:lang w:val="en-GB"/>
+          </w:rPr>
+          <w:t>generator</w:t>
+        </w:r>
+      </w:hyperlink>
+    </w:p>
+    <w:p>
+      <w:pPr>
+        <w:pStyle w:val="Listenabsatz"/>
+        <w:numPr>
+          <w:ilvl w:val="0"/>
+          <w:numId w:val="2"/>
+        </w:numPr>
+        <w:rPr>
+          <w:lang w:val="en-GB"/>
+        </w:rPr>
+      </w:pPr>
+      <w:r>
+        <w:rPr>
+          <w:lang w:val="en-GB"/>
+        </w:rPr>
+        <w:t>Node.js</w:t>
+      </w:r>
+    </w:p>
+    <w:p>
+      <w:pPr>
+        <w:pStyle w:val="Listenabsatz"/>
+        <w:numPr>
+          <w:ilvl w:val="0"/>
+          <w:numId w:val="2"/>
+        </w:numPr>
+        <w:rPr>
+          <w:lang w:val="en-GB"/>
+        </w:rPr>
+      </w:pPr>
+      <w:proofErr w:type="spellStart"/>
+      <w:r>
+        <w:rPr>
+          <w:lang w:val="en-GB"/>
+        </w:rPr>
+        <w:t>Npm</w:t>
+      </w:r>
+      <w:proofErr w:type="spellEnd"/>
+    </w:p>
+    <w:p>
+      <w:pPr>
+        <w:pStyle w:val="Listenabsatz"/>
+        <w:numPr>
+          <w:ilvl w:val="0"/>
+          <w:numId w:val="2"/>
+        </w:numPr>
+        <w:rPr>
+          <w:lang w:val="en-GB"/>
+        </w:rPr>
+      </w:pPr>
+      <w:r>
+        <w:rPr>
+          <w:lang w:val="en-GB"/>
+        </w:rPr>
+        <w:t>Code Editor (VS Code)</w:t>
+      </w:r>
+    </w:p>
+    <w:p>
+      <w:pPr>
+        <w:pStyle w:val="Listenabsatz"/>
+        <w:numPr>
+          <w:ilvl w:val="0"/>
+          <w:numId w:val="2"/>
+        </w:numPr>
+        <w:rPr>
+          <w:lang w:val="en-GB"/>
+        </w:rPr>
+      </w:pPr>
+      <w:proofErr w:type="spellStart"/>
+      <w:r>
+        <w:rPr>
+          <w:lang w:val="en-GB"/>
+        </w:rPr>
+        <w:t>Yo</w:t>
+      </w:r>
+      <w:proofErr w:type="spellEnd"/>
+      <w:r>
+        <w:rPr>
+          <w:lang w:val="en-GB"/>
+        </w:rPr>
+        <w:t xml:space="preserve"> Office</w:t>
+      </w:r>
+    </w:p>
+    <w:p>
+      <w:pPr>
+        <w:pStyle w:val="Listenabsatz"/>
+        <w:numPr>
+          <w:ilvl w:val="0"/>
+          <w:numId w:val="2"/>
+        </w:numPr>
+        <w:rPr>
+          <w:lang w:val="en-GB"/>
+        </w:rPr>
+      </w:pPr>
+      <w:r>
+        <w:rPr>
+          <w:lang w:val="en-GB"/>
+        </w:rPr>
+        <w:t>Office JavaScript Linter</w:t>
+      </w:r>
+    </w:p>
+    <w:p>
+      <w:pPr>
+        <w:pStyle w:val="Listenabsatz"/>
+        <w:numPr>
+          <w:ilvl w:val="0"/>
+          <w:numId w:val="2"/>
+        </w:numPr>
+        <w:rPr>
+          <w:lang w:val="en-GB"/>
+        </w:rPr>
+      </w:pPr>
+      <w:r>
+        <w:rPr>
+          <w:lang w:val="en-GB"/>
+        </w:rPr>
+        <w:t>Script Lab</w:t>
+      </w:r>
+    </w:p>
+    <w:p>
+      <w:pPr>
+        <w:rPr>
+          <w:lang w:val="en-GB"/>
+        </w:rPr>
+      </w:pPr>
+    </w:p>
+    <w:p>
+      <w:r>
+        <w:rPr>
+          <w:b/>
+          <w:bCs/>
+        </w:rPr>
+        <w:t>VS Code</w:t>
+      </w:r>
+      <w:r>
+        <w:t xml:space="preserve">: </w:t>
+      </w:r>
+    </w:p>
+    <w:p>
+      <w:hyperlink r:id="rId10" w:history="1">
+        <w:r>
+          <w:rPr>
+            <w:rStyle w:val="Hyperlink"/>
+          </w:rPr>
+          <w:t>https://code.visualstudio.com/docs/?dv=win</w:t>
+        </w:r>
+      </w:hyperlink>
+    </w:p>
+    <w:p/>
+    <w:p>
+      <w:r>
+        <w:rPr>
+          <w:b/>
+          <w:bCs/>
+        </w:rPr>
+        <w:t>Yeoman Generator</w:t>
+      </w:r>
+      <w:r>
+        <w:t xml:space="preserve">: </w:t>
+      </w:r>
+    </w:p>
+    <w:p>
+      <w:hyperlink r:id="rId11" w:history="1">
+        <w:r>
+          <w:rPr>
+            <w:rStyle w:val="Hyperlink"/>
+          </w:rPr>
+          <w:t>https://learn.microsoft.com/en-us/office/dev/add-ins/quickstarts/word-quickstart?tabs=yeomangenerator</w:t>
+        </w:r>
+      </w:hyperlink>
+    </w:p>
+    <w:p/>
+    <w:p>
+      <w:r>
+        <w:t>Ablauf Setup:</w:t>
+      </w:r>
+    </w:p>
+    <w:p>
+      <w:pPr>
+        <w:pStyle w:val="Listenabsatz"/>
+        <w:numPr>
+          <w:ilvl w:val="0"/>
+          <w:numId w:val="4"/>
+        </w:numPr>
+      </w:pPr>
+      <w:r>
+        <w:t>Node.js</w:t>
+      </w:r>
+    </w:p>
+    <w:p>
+      <w:pPr>
+        <w:pStyle w:val="Listenabsatz"/>
+        <w:numPr>
+          <w:ilvl w:val="0"/>
+          <w:numId w:val="4"/>
+        </w:numPr>
+      </w:pPr>
+      <w:proofErr w:type="spellStart"/>
+      <w:r>
+        <w:t>Npm</w:t>
+      </w:r>
+      <w:proofErr w:type="spellEnd"/>
+    </w:p>
+    <w:p>
+      <w:pPr>
+        <w:pStyle w:val="Listenabsatz"/>
+        <w:numPr>
+          <w:ilvl w:val="0"/>
+          <w:numId w:val="4"/>
+        </w:numPr>
+      </w:pPr>
+      <w:r>
+        <w:t>Code Editor (Vs Code)</w:t>
+      </w:r>
+    </w:p>
+    <w:p>
+      <w:pPr>
+        <w:pStyle w:val="Listenabsatz"/>
+        <w:numPr>
+          <w:ilvl w:val="0"/>
+          <w:numId w:val="4"/>
+        </w:numPr>
+      </w:pPr>
+      <w:r>
+        <w:t>(</w:t>
+      </w:r>
+      <w:proofErr w:type="spellStart"/>
+      <w:r>
+        <w:t>opt</w:t>
+      </w:r>
+      <w:proofErr w:type="spellEnd"/>
+      <w:r>
+        <w:t xml:space="preserve">) JS </w:t>
+      </w:r>
+      <w:proofErr w:type="spellStart"/>
+      <w:r>
+        <w:t>Linter</w:t>
+      </w:r>
+      <w:proofErr w:type="spellEnd"/>
+    </w:p>
+    <w:p/>
+    <w:p/>
+    <w:p/>
+    <w:p>
+      <w:pPr>
+        <w:pStyle w:val="berschrift1"/>
+      </w:pPr>
+      <w:r>
+        <w:lastRenderedPageBreak/>
+        <w:t>Project Folder</w:t>
+      </w:r>
+    </w:p>
+    <w:p>
+      <w:pPr>
+        <w:rPr>
+          <w:rStyle w:val="Fett"/>
+          <w:b w:val="0"/>
+        </w:rPr>
+      </w:pPr>
+      <w:r>
+        <w:rPr>
+          <w:rStyle w:val="Fett"/>
+        </w:rPr>
+        <w:t>./manifest.xml:</w:t>
+      </w:r>
+      <w:r>
+        <w:rPr>
+          <w:rStyle w:val="Fett"/>
+        </w:rPr>
+        <w:t xml:space="preserve"> </w:t>
+      </w:r>
+      <w:r>
+        <w:rPr>
+          <w:rStyle w:val="Fett"/>
+          <w:b w:val="0"/>
+        </w:rPr>
+        <w:t>D</w:t>
+      </w:r>
+      <w:r>
+        <w:rPr>
+          <w:rStyle w:val="Fett"/>
+          <w:b w:val="0"/>
+        </w:rPr>
+        <w:t>efiniert die Einstellungen und Fähigkeiten des Add-Ins.</w:t>
+      </w:r>
+    </w:p>
+    <w:p>
+      <w:pPr>
+        <w:rPr>
+          <w:rStyle w:val="Fett"/>
+        </w:rPr>
+      </w:pPr>
+      <w:r>
+        <w:rPr>
+          <w:rStyle w:val="Fett"/>
+        </w:rPr>
+        <w:t>./</w:t>
+      </w:r>
+      <w:proofErr w:type="spellStart"/>
+      <w:r>
+        <w:rPr>
+          <w:rStyle w:val="Fett"/>
+        </w:rPr>
+        <w:t>src</w:t>
+      </w:r>
+      <w:proofErr w:type="spellEnd"/>
+      <w:r>
+        <w:rPr>
+          <w:rStyle w:val="Fett"/>
+        </w:rPr>
+        <w:t>/</w:t>
+      </w:r>
+      <w:proofErr w:type="spellStart"/>
+      <w:r>
+        <w:rPr>
+          <w:rStyle w:val="Fett"/>
+        </w:rPr>
+        <w:t>taskpane</w:t>
+      </w:r>
+      <w:proofErr w:type="spellEnd"/>
+      <w:r>
+        <w:rPr>
+          <w:rStyle w:val="Fett"/>
+        </w:rPr>
+        <w:t>:</w:t>
+      </w:r>
+    </w:p>
+    <w:p>
+      <w:pPr>
+        <w:pStyle w:val="Listenabsatz"/>
+        <w:numPr>
+          <w:ilvl w:val="0"/>
+          <w:numId w:val="1"/>
+        </w:numPr>
+        <w:rPr>
+          <w:rStyle w:val="Fett"/>
+        </w:rPr>
+      </w:pPr>
+      <w:r>
+        <w:rPr>
+          <w:rStyle w:val="Fett"/>
+        </w:rPr>
+        <w:t>/taskpane.html</w:t>
+      </w:r>
+      <w:r>
+        <w:rPr>
+          <w:rStyle w:val="Fett"/>
+        </w:rPr>
+        <w:tab/>
+      </w:r>
+      <w:r>
+        <w:rPr>
+          <w:rStyle w:val="Fett"/>
+          <w:b w:val="0"/>
+        </w:rPr>
+        <w:t>E</w:t>
+      </w:r>
+      <w:r>
+        <w:rPr>
+          <w:rStyle w:val="Fett"/>
+          <w:b w:val="0"/>
+        </w:rPr>
+        <w:t>nthält das HTML-Markup für den Aufgabenbereich</w:t>
+      </w:r>
+    </w:p>
+    <w:p>
+      <w:pPr>
+        <w:pStyle w:val="Listenabsatz"/>
+        <w:numPr>
+          <w:ilvl w:val="0"/>
+          <w:numId w:val="1"/>
+        </w:numPr>
+        <w:rPr>
+          <w:rStyle w:val="Fett"/>
+        </w:rPr>
+      </w:pPr>
+      <w:r>
+        <w:rPr>
+          <w:rStyle w:val="Fett"/>
+        </w:rPr>
+        <w:t>/taskpane.css</w:t>
+      </w:r>
+      <w:r>
+        <w:rPr>
+          <w:rStyle w:val="Fett"/>
+        </w:rPr>
+        <w:tab/>
+      </w:r>
+      <w:r>
+        <w:rPr>
+          <w:rStyle w:val="Fett"/>
+        </w:rPr>
+        <w:t>E</w:t>
+      </w:r>
+      <w:r>
+        <w:rPr>
+          <w:rStyle w:val="Fett"/>
+          <w:b w:val="0"/>
+        </w:rPr>
+        <w:t>nthält das CSS, das auf den Inhalt des Aufgabenfensters angewendet wird</w:t>
+      </w:r>
+    </w:p>
+    <w:p>
+      <w:pPr>
+        <w:pStyle w:val="Listenabsatz"/>
+        <w:numPr>
+          <w:ilvl w:val="0"/>
+          <w:numId w:val="1"/>
+        </w:numPr>
+        <w:rPr>
+          <w:rStyle w:val="Fett"/>
+          <w:b w:val="0"/>
+        </w:rPr>
+      </w:pPr>
+      <w:r>
+        <w:rPr>
+          <w:rStyle w:val="Fett"/>
+        </w:rPr>
+        <w:t>/taskpane.js</w:t>
+      </w:r>
+      <w:r>
+        <w:rPr>
+          <w:rStyle w:val="Fett"/>
+        </w:rPr>
+        <w:tab/>
+      </w:r>
+      <w:r>
+        <w:rPr>
+          <w:rStyle w:val="Fett"/>
+          <w:b w:val="0"/>
+        </w:rPr>
+        <w:t>E</w:t>
+      </w:r>
+      <w:r>
+        <w:rPr>
+          <w:rStyle w:val="Fett"/>
+          <w:b w:val="0"/>
+        </w:rPr>
+        <w:t xml:space="preserve">nthält den Office JavaScript-API-Code, der die Interaktion zwischen dem </w:t>
+      </w:r>
+    </w:p>
+    <w:p>
+      <w:pPr>
+        <w:pStyle w:val="Listenabsatz"/>
+        <w:ind w:left="1776" w:firstLine="348"/>
+        <w:rPr>
+          <w:bCs/>
+        </w:rPr>
+      </w:pPr>
+      <w:r>
+        <w:rPr>
+          <w:rStyle w:val="Fett"/>
+          <w:b w:val="0"/>
+        </w:rPr>
+        <w:t>Aufgabenbereich und der Office-Clientanwendung erleichtert.</w:t>
+      </w:r>
+    </w:p>
+    <w:p>
+      <w:pPr>
+        <w:pStyle w:val="berschrift1"/>
+      </w:pPr>
+      <w:proofErr w:type="spellStart"/>
+      <w:r>
+        <w:t>Testing</w:t>
+      </w:r>
+      <w:proofErr w:type="spellEnd"/>
+      <w:r>
+        <w:t xml:space="preserve"> </w:t>
+      </w:r>
+      <w:proofErr w:type="spellStart"/>
+      <w:r>
+        <w:t>the</w:t>
+      </w:r>
+      <w:proofErr w:type="spellEnd"/>
+      <w:r>
+        <w:t xml:space="preserve"> Addin</w:t>
+      </w:r>
+    </w:p>
+    <w:p>
+      <w:r>
+        <w:t>CMD:</w:t>
+      </w:r>
+    </w:p>
+    <w:p>
+      <w:pPr>
+        <w:pStyle w:val="Listenabsatz"/>
+        <w:numPr>
+          <w:ilvl w:val="0"/>
+          <w:numId w:val="3"/>
+        </w:numPr>
+        <w:rPr>
+          <w:lang w:val="en-GB"/>
+        </w:rPr>
+      </w:pPr>
+      <w:r>
+        <w:rPr>
+          <w:lang w:val="en-GB"/>
+        </w:rPr>
+        <w:t>cd "My Office Add-in"</w:t>
+      </w:r>
+    </w:p>
+    <w:p>
+      <w:pPr>
+        <w:pStyle w:val="Listenabsatz"/>
+        <w:numPr>
+          <w:ilvl w:val="0"/>
+          <w:numId w:val="3"/>
+        </w:numPr>
+        <w:rPr>
+          <w:lang w:val="en-GB"/>
+        </w:rPr>
+      </w:pPr>
+      <w:proofErr w:type="spellStart"/>
+      <w:r>
+        <w:rPr>
+          <w:lang w:val="en-GB"/>
+        </w:rPr>
+        <w:t>npm</w:t>
+      </w:r>
+      <w:proofErr w:type="spellEnd"/>
+      <w:r>
+        <w:rPr>
+          <w:lang w:val="en-GB"/>
+        </w:rPr>
+        <w:t xml:space="preserve"> start</w:t>
+      </w:r>
+    </w:p>
+    <w:p>
+      <w:pPr>
+        <w:rPr>
+          <w:lang w:val="en-GB"/>
+        </w:rPr>
+      </w:pPr>
+      <w:proofErr w:type="spellStart"/>
+      <w:r>
+        <w:rPr>
+          <w:lang w:val="en-GB"/>
+        </w:rPr>
+        <w:t>Erklärung</w:t>
+      </w:r>
+      <w:proofErr w:type="spellEnd"/>
+      <w:r>
+        <w:rPr>
+          <w:lang w:val="en-GB"/>
+        </w:rPr>
+        <w:t>:</w:t>
+      </w:r>
+    </w:p>
+    <w:p>
+      <w:pPr>
+        <w:pStyle w:val="Listenabsatz"/>
+        <w:numPr>
+          <w:ilvl w:val="0"/>
+          <w:numId w:val="1"/>
+        </w:numPr>
+      </w:pPr>
+      <w:proofErr w:type="spellStart"/>
+      <w:r>
+        <w:t>npm</w:t>
+      </w:r>
+      <w:proofErr w:type="spellEnd"/>
+      <w:r>
+        <w:t>: Paketmanager für Node.j</w:t>
+      </w:r>
+      <w:r>
+        <w:t>s</w:t>
+      </w:r>
+      <w:r>
+        <w:t xml:space="preserve">. Startet </w:t>
+      </w:r>
+      <w:proofErr w:type="spellStart"/>
+      <w:r>
+        <w:t>node</w:t>
+      </w:r>
+      <w:proofErr w:type="spellEnd"/>
+      <w:r>
+        <w:t xml:space="preserve"> server.js</w:t>
+      </w:r>
+    </w:p>
+    <w:p>
+      <w:pPr>
+        <w:pStyle w:val="Listenabsatz"/>
+        <w:numPr>
+          <w:ilvl w:val="0"/>
+          <w:numId w:val="1"/>
+        </w:numPr>
+      </w:pPr>
+      <w:hyperlink r:id="rId12" w:history="1">
+        <w:r>
+          <w:rPr>
+            <w:rStyle w:val="Hyperlink"/>
+          </w:rPr>
+          <w:t>https://docs.npmjs.com/cli/v6/commands/npm-start</w:t>
+        </w:r>
+      </w:hyperlink>
+    </w:p>
+    <w:p>
+      <w:pPr>
+        <w:pStyle w:val="Listenabsatz"/>
+        <w:numPr>
+          <w:ilvl w:val="0"/>
+          <w:numId w:val="1"/>
+        </w:numPr>
+      </w:pPr>
+      <w:r>
+        <w:t>Änderungen im Code können direkt in Word betrachtet werden</w:t>
+      </w:r>
+    </w:p>
+    <w:p/>
+    <w:p>
+      <w:pPr>
+        <w:pStyle w:val="berschrift1"/>
+      </w:pPr>
+      <w:r>
+        <w:t>Word API (Potenziell relevant</w:t>
+      </w:r>
+      <w:r>
+        <w:t>e</w:t>
+      </w:r>
+      <w:r>
+        <w:t>)</w:t>
       </w:r>
     </w:p>
     <w:sectPr>
@@ -944,6 +1174,95 @@
       </w:rPr>
     </w:lvl>
   </w:abstractNum>
+  <w:abstractNum w:abstractNumId="3" w15:restartNumberingAfterBreak="0">
+    <w:nsid w:val="650113B2"/>
+    <w:multiLevelType w:val="hybridMultilevel"/>
+    <w:tmpl w:val="7A72EB0E"/>
+    <w:lvl w:ilvl="0" w:tplc="0407000F">
+      <w:start w:val="1"/>
+      <w:numFmt w:val="decimal"/>
+      <w:lvlText w:val="%1."/>
+      <w:lvlJc w:val="left"/>
+      <w:pPr>
+        <w:ind w:left="720" w:hanging="360"/>
+      </w:pPr>
+      <w:rPr>
+        <w:rFonts w:hint="default"/>
+      </w:rPr>
+    </w:lvl>
+    <w:lvl w:ilvl="1" w:tplc="04070019" w:tentative="1">
+      <w:start w:val="1"/>
+      <w:numFmt w:val="lowerLetter"/>
+      <w:lvlText w:val="%2."/>
+      <w:lvlJc w:val="left"/>
+      <w:pPr>
+        <w:ind w:left="1440" w:hanging="360"/>
+      </w:pPr>
+    </w:lvl>
+    <w:lvl w:ilvl="2" w:tplc="0407001B" w:tentative="1">
+      <w:start w:val="1"/>
+      <w:numFmt w:val="lowerRoman"/>
+      <w:lvlText w:val="%3."/>
+      <w:lvlJc w:val="right"/>
+      <w:pPr>
+        <w:ind w:left="2160" w:hanging="180"/>
+      </w:pPr>
+    </w:lvl>
+    <w:lvl w:ilvl="3" w:tplc="0407000F" w:tentative="1">
+      <w:start w:val="1"/>
+      <w:numFmt w:val="decimal"/>
+      <w:lvlText w:val="%4."/>
+      <w:lvlJc w:val="left"/>
+      <w:pPr>
+        <w:ind w:left="2880" w:hanging="360"/>
+      </w:pPr>
+    </w:lvl>
+    <w:lvl w:ilvl="4" w:tplc="04070019" w:tentative="1">
+      <w:start w:val="1"/>
+      <w:numFmt w:val="lowerLetter"/>
+      <w:lvlText w:val="%5."/>
+      <w:lvlJc w:val="left"/>
+      <w:pPr>
+        <w:ind w:left="3600" w:hanging="360"/>
+      </w:pPr>
+    </w:lvl>
+    <w:lvl w:ilvl="5" w:tplc="0407001B" w:tentative="1">
+      <w:start w:val="1"/>
+      <w:numFmt w:val="lowerRoman"/>
+      <w:lvlText w:val="%6."/>
+      <w:lvlJc w:val="right"/>
+      <w:pPr>
+        <w:ind w:left="4320" w:hanging="180"/>
+      </w:pPr>
+    </w:lvl>
+    <w:lvl w:ilvl="6" w:tplc="0407000F" w:tentative="1">
+      <w:start w:val="1"/>
+      <w:numFmt w:val="decimal"/>
+      <w:lvlText w:val="%7."/>
+      <w:lvlJc w:val="left"/>
+      <w:pPr>
+        <w:ind w:left="5040" w:hanging="360"/>
+      </w:pPr>
+    </w:lvl>
+    <w:lvl w:ilvl="7" w:tplc="04070019" w:tentative="1">
+      <w:start w:val="1"/>
+      <w:numFmt w:val="lowerLetter"/>
+      <w:lvlText w:val="%8."/>
+      <w:lvlJc w:val="left"/>
+      <w:pPr>
+        <w:ind w:left="5760" w:hanging="360"/>
+      </w:pPr>
+    </w:lvl>
+    <w:lvl w:ilvl="8" w:tplc="0407001B" w:tentative="1">
+      <w:start w:val="1"/>
+      <w:numFmt w:val="lowerRoman"/>
+      <w:lvlText w:val="%9."/>
+      <w:lvlJc w:val="right"/>
+      <w:pPr>
+        <w:ind w:left="6480" w:hanging="180"/>
+      </w:pPr>
+    </w:lvl>
+  </w:abstractNum>
   <w:num w:numId="1" w16cid:durableId="2033875114">
     <w:abstractNumId w:val="1"/>
   </w:num>
@@ -952,6 +1271,9 @@
   </w:num>
   <w:num w:numId="3" w16cid:durableId="1584684362">
     <w:abstractNumId w:val="2"/>
+  </w:num>
+  <w:num w:numId="4" w16cid:durableId="156967825">
+    <w:abstractNumId w:val="3"/>
   </w:num>
 </w:numbering>
 </file>
@@ -1376,6 +1698,28 @@
       <w:szCs w:val="32"/>
     </w:rPr>
   </w:style>
+  <w:style w:type="paragraph" w:styleId="berschrift2">
+    <w:name w:val="heading 2"/>
+    <w:basedOn w:val="Standard"/>
+    <w:next w:val="Standard"/>
+    <w:link w:val="berschrift2Zchn"/>
+    <w:uiPriority w:val="9"/>
+    <w:unhideWhenUsed/>
+    <w:qFormat/>
+    <w:rsid w:val="00E67588"/>
+    <w:pPr>
+      <w:keepNext/>
+      <w:keepLines/>
+      <w:spacing w:before="40" w:after="0"/>
+      <w:outlineLvl w:val="1"/>
+    </w:pPr>
+    <w:rPr>
+      <w:rFonts w:asciiTheme="majorHAnsi" w:eastAsiaTheme="majorEastAsia" w:hAnsiTheme="majorHAnsi" w:cstheme="majorBidi"/>
+      <w:color w:val="2F5496" w:themeColor="accent1" w:themeShade="BF"/>
+      <w:sz w:val="26"/>
+      <w:szCs w:val="26"/>
+    </w:rPr>
+  </w:style>
   <w:style w:type="character" w:default="1" w:styleId="Absatz-Standardschriftart">
     <w:name w:val="Default Paragraph Font"/>
     <w:uiPriority w:val="1"/>
@@ -1471,6 +1815,19 @@
     <w:rPr>
       <w:color w:val="954F72" w:themeColor="followedHyperlink"/>
       <w:u w:val="single"/>
+    </w:rPr>
+  </w:style>
+  <w:style w:type="character" w:customStyle="1" w:styleId="berschrift2Zchn">
+    <w:name w:val="Überschrift 2 Zchn"/>
+    <w:basedOn w:val="Absatz-Standardschriftart"/>
+    <w:link w:val="berschrift2"/>
+    <w:uiPriority w:val="9"/>
+    <w:rsid w:val="00E67588"/>
+    <w:rPr>
+      <w:rFonts w:asciiTheme="majorHAnsi" w:eastAsiaTheme="majorEastAsia" w:hAnsiTheme="majorHAnsi" w:cstheme="majorBidi"/>
+      <w:color w:val="2F5496" w:themeColor="accent1" w:themeShade="BF"/>
+      <w:sz w:val="26"/>
+      <w:szCs w:val="26"/>
     </w:rPr>
   </w:style>
 </w:styles>

</xml_diff>